<commit_message>
add dash for 3d movement, moving platform
add dash for 3d movement, moving platform
</commit_message>
<xml_diff>
--- a/References (Allan Zou).docx
+++ b/References (Allan Zou).docx
@@ -49,8 +49,6 @@
       <w:r>
         <w:t xml:space="preserve"> Movement tutorial part 3 – camera and only jump when on the ground</w:t>
       </w:r>
-      <w:bookmarkStart w:id="0" w:name="_GoBack"/>
-      <w:bookmarkEnd w:id="0"/>
     </w:p>
     <w:p/>
     <w:p>
@@ -63,13 +61,8 @@
         </w:r>
       </w:hyperlink>
       <w:r>
-        <w:t xml:space="preserve"> - </w:t>
-      </w:r>
-      <w:proofErr w:type="spellStart"/>
-      <w:r>
-        <w:t>raycast</w:t>
-      </w:r>
-      <w:proofErr w:type="spellEnd"/>
+        <w:t xml:space="preserve"> - raycast</w:t>
+      </w:r>
       <w:r>
         <w:t xml:space="preserve"> to detect if the player is on the ground</w:t>
       </w:r>
@@ -85,15 +78,7 @@
         </w:r>
       </w:hyperlink>
       <w:r>
-        <w:t xml:space="preserve"> </w:t>
-      </w:r>
-      <w:proofErr w:type="gramStart"/>
-      <w:r>
-        <w:t>Another</w:t>
-      </w:r>
-      <w:proofErr w:type="gramEnd"/>
-      <w:r>
-        <w:t xml:space="preserve"> movement tutorial part 1</w:t>
+        <w:t xml:space="preserve"> Another movement tutorial part 1</w:t>
       </w:r>
       <w:r>
         <w:t xml:space="preserve"> - setup</w:t>
@@ -109,19 +94,33 @@
         </w:r>
       </w:hyperlink>
       <w:r>
+        <w:t xml:space="preserve"> Another movement tutorial part 2</w:t>
+      </w:r>
+      <w:r>
         <w:t xml:space="preserve"> </w:t>
       </w:r>
-      <w:proofErr w:type="gramStart"/>
-      <w:r>
-        <w:t>Another</w:t>
-      </w:r>
-      <w:proofErr w:type="gramEnd"/>
-      <w:r>
-        <w:t xml:space="preserve"> movement tutorial part 2</w:t>
-      </w:r>
-      <w:r>
-        <w:t xml:space="preserve"> - movement</w:t>
-      </w:r>
+      <w:r>
+        <w:t>–</w:t>
+      </w:r>
+      <w:r>
+        <w:t xml:space="preserve"> movement</w:t>
+      </w:r>
+    </w:p>
+    <w:p/>
+    <w:p>
+      <w:hyperlink r:id="rId11" w:history="1">
+        <w:r>
+          <w:rPr>
+            <w:rStyle w:val="Hyperlink"/>
+          </w:rPr>
+          <w:t>https://www.youtube.com/watch?v=rO19dA2jksk</w:t>
+        </w:r>
+      </w:hyperlink>
+      <w:r>
+        <w:t xml:space="preserve"> moving platform tutorial, includes how to stop player form falling off the moving platform</w:t>
+      </w:r>
+      <w:bookmarkStart w:id="0" w:name="_GoBack"/>
+      <w:bookmarkEnd w:id="0"/>
     </w:p>
     <w:sectPr>
       <w:pgSz w:w="11906" w:h="16838"/>

</xml_diff>